<commit_message>
Update final submission- Icook- A18.docx
</commit_message>
<xml_diff>
--- a/A18 - Submissions/Final Submission/final submission- Icook- A18.docx
+++ b/A18 - Submissions/Final Submission/final submission- Icook- A18.docx
@@ -1,43 +1,30 @@
 
 <file path=word/document.xml><?xml version="1.0" encoding="utf-8"?>
-<w:document xmlns:wpc="http://schemas.microsoft.com/office/word/2010/wordprocessingCanvas" xmlns:cx="http://schemas.microsoft.com/office/drawing/2014/chartex" xmlns:cx1="http://schemas.microsoft.com/office/drawing/2015/9/8/chartex" xmlns:mc="http://schemas.openxmlformats.org/markup-compatibility/2006" xmlns:o="urn:schemas-microsoft-com:office:office" xmlns:r="http://schemas.openxmlformats.org/officeDocument/2006/relationships" xmlns:m="http://schemas.openxmlformats.org/officeDocument/2006/math" xmlns:v="urn:schemas-microsoft-com:vml" xmlns:wp14="http://schemas.microsoft.com/office/word/2010/wordprocessingDrawing" xmlns:wp="http://schemas.openxmlformats.org/drawingml/2006/wordprocessingDrawing" xmlns:w10="urn:schemas-microsoft-com:office:word" xmlns:w="http://schemas.openxmlformats.org/wordprocessingml/2006/main" xmlns:w14="http://schemas.microsoft.com/office/word/2010/wordml" xmlns:w15="http://schemas.microsoft.com/office/word/2012/wordml" xmlns:w16se="http://schemas.microsoft.com/office/word/2015/wordml/symex" xmlns:wpg="http://schemas.microsoft.com/office/word/2010/wordprocessingGroup" xmlns:wpi="http://schemas.microsoft.com/office/word/2010/wordprocessingInk" xmlns:wne="http://schemas.microsoft.com/office/word/2006/wordml" xmlns:wps="http://schemas.microsoft.com/office/word/2010/wordprocessingShape" mc:Ignorable="w14 w15 w16se wp14">
+<w:document xmlns:wpc="http://schemas.microsoft.com/office/word/2010/wordprocessingCanvas" xmlns:cx="http://schemas.microsoft.com/office/drawing/2014/chartex" xmlns:cx1="http://schemas.microsoft.com/office/drawing/2015/9/8/chartex" xmlns:cx2="http://schemas.microsoft.com/office/drawing/2015/10/21/chartex" xmlns:cx3="http://schemas.microsoft.com/office/drawing/2016/5/9/chartex" xmlns:cx4="http://schemas.microsoft.com/office/drawing/2016/5/10/chartex" xmlns:cx5="http://schemas.microsoft.com/office/drawing/2016/5/11/chartex" xmlns:cx6="http://schemas.microsoft.com/office/drawing/2016/5/12/chartex" xmlns:cx7="http://schemas.microsoft.com/office/drawing/2016/5/13/chartex" xmlns:cx8="http://schemas.microsoft.com/office/drawing/2016/5/14/chartex" xmlns:mc="http://schemas.openxmlformats.org/markup-compatibility/2006" xmlns:aink="http://schemas.microsoft.com/office/drawing/2016/ink" xmlns:am3d="http://schemas.microsoft.com/office/drawing/2017/model3d" xmlns:o="urn:schemas-microsoft-com:office:office" xmlns:oel="http://schemas.microsoft.com/office/2019/extlst" xmlns:r="http://schemas.openxmlformats.org/officeDocument/2006/relationships" xmlns:m="http://schemas.openxmlformats.org/officeDocument/2006/math" xmlns:v="urn:schemas-microsoft-com:vml" xmlns:wp14="http://schemas.microsoft.com/office/word/2010/wordprocessingDrawing" xmlns:wp="http://schemas.openxmlformats.org/drawingml/2006/wordprocessingDrawing" xmlns:w10="urn:schemas-microsoft-com:office:word" xmlns:w="http://schemas.openxmlformats.org/wordprocessingml/2006/main" xmlns:w14="http://schemas.microsoft.com/office/word/2010/wordml" xmlns:w15="http://schemas.microsoft.com/office/word/2012/wordml" xmlns:w16cex="http://schemas.microsoft.com/office/word/2018/wordml/cex" xmlns:w16cid="http://schemas.microsoft.com/office/word/2016/wordml/cid" xmlns:w16="http://schemas.microsoft.com/office/word/2018/wordml" xmlns:w16sdtdh="http://schemas.microsoft.com/office/word/2020/wordml/sdtdatahash" xmlns:w16se="http://schemas.microsoft.com/office/word/2015/wordml/symex" xmlns:wpg="http://schemas.microsoft.com/office/word/2010/wordprocessingGroup" xmlns:wpi="http://schemas.microsoft.com/office/word/2010/wordprocessingInk" xmlns:wne="http://schemas.microsoft.com/office/word/2006/wordml" xmlns:wps="http://schemas.microsoft.com/office/word/2010/wordprocessingShape" mc:Ignorable="w14 w15 w16se w16cid w16 w16cex w16sdtdh wp14">
   <w:body>
     <w:p>
       <w:pPr>
         <w:jc w:val="center"/>
         <w:rPr>
           <w:rFonts w:cstheme="minorHAnsi"/>
-          <w:b/>
-          <w:bCs/>
-          <w:color w:val="2E74B5" w:themeColor="accent5" w:themeShade="BF"/>
-          <w:sz w:val="72"/>
-          <w:szCs w:val="72"/>
-          <w:u w:val="single"/>
-          <w:rtl/>
-        </w:rPr>
-      </w:pPr>
-      <w:r>
-        <w:rPr>
+          <w:color w:val="1F3864" w:themeColor="accent1" w:themeShade="80"/>
+          <w:sz w:val="48"/>
+          <w:szCs w:val="48"/>
+        </w:rPr>
+      </w:pPr>
+      <w:r>
+        <w:rPr>
+          <w:rFonts w:cstheme="minorHAnsi" w:hint="cs"/>
           <w:noProof/>
           <w:color w:val="1F3864" w:themeColor="accent1" w:themeShade="80"/>
-          <w:sz w:val="84"/>
-          <w:szCs w:val="84"/>
+          <w:sz w:val="48"/>
+          <w:szCs w:val="48"/>
         </w:rPr>
         <w:drawing>
-          <wp:anchor distT="0" distB="0" distL="114300" distR="114300" simplePos="0" relativeHeight="251670528" behindDoc="0" locked="0" layoutInCell="1" allowOverlap="1" wp14:anchorId="5A7905E4" wp14:editId="5A67C3ED">
-            <wp:simplePos x="0" y="0"/>
-            <wp:positionH relativeFrom="column">
-              <wp:posOffset>1993392</wp:posOffset>
-            </wp:positionH>
-            <wp:positionV relativeFrom="paragraph">
-              <wp:posOffset>457</wp:posOffset>
-            </wp:positionV>
-            <wp:extent cx="2783363" cy="2656942"/>
+          <wp:inline distT="0" distB="0" distL="0" distR="0" wp14:anchorId="516819FF" wp14:editId="712079BB">
+            <wp:extent cx="1724025" cy="1645109"/>
             <wp:effectExtent l="0" t="0" r="0" b="0"/>
-            <wp:wrapTopAndBottom/>
-            <wp:docPr id="1203601713" name="Picture 1" descr="A logo of a chef&#10;&#10;Description automatically generated">
-              <a:hlinkClick xmlns:a="http://schemas.openxmlformats.org/drawingml/2006/main" r:id="rId8"/>
-            </wp:docPr>
+            <wp:docPr id="718267129" name="Picture 1" descr="A logo of a chef hat and fork and spoon&#10;&#10;Description automatically generated"/>
             <wp:cNvGraphicFramePr>
               <a:graphicFrameLocks xmlns:a="http://schemas.openxmlformats.org/drawingml/2006/main" noChangeAspect="1"/>
             </wp:cNvGraphicFramePr>
@@ -45,13 +32,11 @@
               <a:graphicData uri="http://schemas.openxmlformats.org/drawingml/2006/picture">
                 <pic:pic xmlns:pic="http://schemas.openxmlformats.org/drawingml/2006/picture">
                   <pic:nvPicPr>
-                    <pic:cNvPr id="1203601713" name="Picture 1" descr="A logo of a chef&#10;&#10;Description automatically generated">
-                      <a:hlinkClick r:id="rId8"/>
-                    </pic:cNvPr>
+                    <pic:cNvPr id="718267129" name="Picture 1" descr="A logo of a chef hat and fork and spoon&#10;&#10;Description automatically generated"/>
                     <pic:cNvPicPr/>
                   </pic:nvPicPr>
                   <pic:blipFill>
-                    <a:blip r:embed="rId9">
+                    <a:blip r:embed="rId8" cstate="print">
                       <a:extLst>
                         <a:ext uri="{28A0092B-C50C-407E-A947-70E740481C1C}">
                           <a14:useLocalDpi xmlns:a14="http://schemas.microsoft.com/office/drawing/2010/main" val="0"/>
@@ -65,7 +50,7 @@
                   <pic:spPr>
                     <a:xfrm>
                       <a:off x="0" y="0"/>
-                      <a:ext cx="2788841" cy="2662171"/>
+                      <a:ext cx="1734541" cy="1655144"/>
                     </a:xfrm>
                     <a:prstGeom prst="rect">
                       <a:avLst/>
@@ -74,92 +59,235 @@
                 </pic:pic>
               </a:graphicData>
             </a:graphic>
-            <wp14:sizeRelH relativeFrom="margin">
-              <wp14:pctWidth>0</wp14:pctWidth>
-            </wp14:sizeRelH>
-            <wp14:sizeRelV relativeFrom="margin">
-              <wp14:pctHeight>0</wp14:pctHeight>
-            </wp14:sizeRelV>
-          </wp:anchor>
+          </wp:inline>
         </w:drawing>
-      </w:r>
-      <w:r>
-        <w:rPr>
-          <w:rFonts w:cstheme="minorHAnsi"/>
-          <w:b/>
-          <w:bCs/>
-          <w:color w:val="1F3864" w:themeColor="accent1" w:themeShade="80"/>
-          <w:sz w:val="84"/>
-          <w:szCs w:val="84"/>
-          <w:u w:val="single"/>
-        </w:rPr>
-        <w:t xml:space="preserve">A18 – </w:t>
-      </w:r>
-      <w:r>
-        <w:rPr>
-          <w:rFonts w:cstheme="minorHAnsi"/>
-          <w:color w:val="1F3864" w:themeColor="accent1" w:themeShade="80"/>
-          <w:sz w:val="84"/>
-          <w:szCs w:val="84"/>
-          <w:u w:val="single"/>
-        </w:rPr>
-        <w:t>fin</w:t>
-      </w:r>
-      <w:r>
-        <w:rPr>
-          <w:rFonts w:cstheme="minorHAnsi"/>
-          <w:color w:val="1F3864" w:themeColor="accent1" w:themeShade="80"/>
-          <w:sz w:val="72"/>
-          <w:szCs w:val="72"/>
-          <w:u w:val="single"/>
-        </w:rPr>
-        <w:t>al Submission</w:t>
       </w:r>
     </w:p>
     <w:p>
       <w:pPr>
+        <w:jc w:val="center"/>
+        <w:rPr>
+          <w:rFonts w:cstheme="minorHAnsi"/>
+          <w:color w:val="1F3864" w:themeColor="accent1" w:themeShade="80"/>
+          <w:sz w:val="56"/>
+          <w:szCs w:val="56"/>
+          <w:u w:val="single"/>
+        </w:rPr>
+      </w:pPr>
+      <w:r>
+        <w:rPr>
+          <w:rFonts w:cstheme="minorHAnsi"/>
+          <w:color w:val="1F3864" w:themeColor="accent1" w:themeShade="80"/>
+          <w:sz w:val="48"/>
+          <w:szCs w:val="48"/>
+        </w:rPr>
+        <w:t xml:space="preserve">Project </w:t>
+      </w:r>
+      <w:r>
+        <w:rPr>
+          <w:rFonts w:cstheme="minorHAnsi"/>
+          <w:color w:val="1F3864" w:themeColor="accent1" w:themeShade="80"/>
+          <w:sz w:val="48"/>
+          <w:szCs w:val="48"/>
+        </w:rPr>
+        <w:t>Gate</w:t>
+      </w:r>
+      <w:r>
+        <w:rPr>
+          <w:rFonts w:cstheme="minorHAnsi"/>
+          <w:color w:val="1F3864" w:themeColor="accent1" w:themeShade="80"/>
+          <w:sz w:val="56"/>
+          <w:szCs w:val="56"/>
+        </w:rPr>
+        <w:t xml:space="preserve"> </w:t>
+      </w:r>
+      <w:r>
+        <w:rPr>
+          <w:rFonts w:cstheme="minorHAnsi"/>
+          <w:color w:val="1F3864" w:themeColor="accent1" w:themeShade="80"/>
+          <w:sz w:val="48"/>
+          <w:szCs w:val="48"/>
+        </w:rPr>
+        <w:t>Page</w:t>
+      </w:r>
+    </w:p>
+    <w:p>
+      <w:pPr>
+        <w:jc w:val="center"/>
+        <w:rPr>
+          <w:rFonts w:cstheme="minorHAnsi" w:hint="cs"/>
+          <w:b/>
+          <w:bCs/>
+          <w:color w:val="2E74B5" w:themeColor="accent5" w:themeShade="BF"/>
+          <w:sz w:val="52"/>
+          <w:szCs w:val="52"/>
+          <w:u w:val="single"/>
+          <w:rtl/>
+        </w:rPr>
+      </w:pPr>
+      <w:r>
+        <w:rPr>
+          <w:rFonts w:cstheme="minorHAnsi"/>
+          <w:color w:val="1F3864" w:themeColor="accent1" w:themeShade="80"/>
+          <w:sz w:val="56"/>
+          <w:szCs w:val="56"/>
+          <w:u w:val="single"/>
+        </w:rPr>
+        <w:t>A18 – Group 111 - Icook</w:t>
+      </w:r>
+    </w:p>
+    <w:p>
+      <w:pPr>
         <w:bidi w:val="0"/>
-        <w:jc w:val="center"/>
-        <w:rPr>
-          <w:rFonts w:cstheme="minorHAnsi"/>
-          <w:b/>
-          <w:bCs/>
-        </w:rPr>
-      </w:pPr>
-      <w:r>
-        <w:rPr>
-          <w:rFonts w:cstheme="minorHAnsi"/>
-          <w:b/>
-          <w:bCs/>
-          <w:sz w:val="32"/>
-          <w:szCs w:val="32"/>
+        <w:rPr>
+          <w:rFonts w:cstheme="minorHAnsi" w:hint="cs"/>
+          <w:b/>
+          <w:bCs/>
+          <w:rtl/>
+        </w:rPr>
+      </w:pPr>
+      <w:bookmarkStart w:id="0" w:name="_Hlk162710882"/>
+      <w:r>
+        <w:rPr>
+          <w:rFonts w:cstheme="minorHAnsi"/>
+          <w:b/>
+          <w:bCs/>
+          <w:sz w:val="28"/>
+          <w:szCs w:val="28"/>
+        </w:rPr>
+        <w:t xml:space="preserve">Dor Shabat – </w:t>
+      </w:r>
+      <w:r>
+        <w:rPr>
+          <w:rFonts w:cstheme="minorHAnsi" w:hint="cs"/>
+          <w:b/>
+          <w:bCs/>
+          <w:sz w:val="28"/>
+          <w:szCs w:val="28"/>
+          <w:rtl/>
+        </w:rPr>
+        <w:t>דור שבת</w:t>
+      </w:r>
+      <w:r>
+        <w:rPr>
+          <w:rFonts w:cstheme="minorHAnsi"/>
+          <w:b/>
+          <w:bCs/>
+          <w:sz w:val="28"/>
+          <w:szCs w:val="28"/>
+        </w:rPr>
+        <w:t xml:space="preserve"> - 316575620</w:t>
+      </w:r>
+      <w:r>
+        <w:rPr>
+          <w:rFonts w:cstheme="minorHAnsi" w:hint="cs"/>
+          <w:b/>
+          <w:bCs/>
+          <w:sz w:val="28"/>
+          <w:szCs w:val="28"/>
+          <w:rtl/>
         </w:rPr>
         <w:br/>
       </w:r>
-      <w:bookmarkStart w:id="0" w:name="_Hlk162710882"/>
-      <w:r>
-        <w:rPr>
-          <w:rFonts w:cstheme="minorHAnsi"/>
-          <w:b/>
-          <w:bCs/>
-          <w:sz w:val="36"/>
-          <w:szCs w:val="36"/>
-        </w:rPr>
-        <w:t>Dor Shabat</w:t>
-      </w:r>
-      <w:r>
-        <w:rPr>
-          <w:rFonts w:cstheme="minorHAnsi"/>
-          <w:b/>
-          <w:bCs/>
-          <w:sz w:val="36"/>
-          <w:szCs w:val="36"/>
-        </w:rPr>
-        <w:t xml:space="preserve"> - 316575620</w:t>
-      </w:r>
-      <w:r>
-        <w:rPr>
-          <w:rFonts w:cstheme="minorHAnsi"/>
+      <w:r>
+        <w:rPr>
+          <w:rFonts w:cstheme="minorHAnsi"/>
+          <w:b/>
+          <w:bCs/>
+          <w:sz w:val="28"/>
+          <w:szCs w:val="28"/>
+        </w:rPr>
+        <w:t xml:space="preserve">Yuval Rozner – </w:t>
+      </w:r>
+      <w:r>
+        <w:rPr>
+          <w:rFonts w:cstheme="minorHAnsi" w:hint="cs"/>
+          <w:b/>
+          <w:bCs/>
+          <w:sz w:val="28"/>
+          <w:szCs w:val="28"/>
+          <w:rtl/>
+        </w:rPr>
+        <w:t>יובל רוזנר</w:t>
+      </w:r>
+      <w:r>
+        <w:rPr>
+          <w:rFonts w:cstheme="minorHAnsi"/>
+          <w:b/>
+          <w:bCs/>
+          <w:sz w:val="28"/>
+          <w:szCs w:val="28"/>
+        </w:rPr>
+        <w:t xml:space="preserve"> - 207756552</w:t>
+      </w:r>
+      <w:r>
+        <w:rPr>
+          <w:rFonts w:cstheme="minorHAnsi"/>
+          <w:b/>
+          <w:bCs/>
+          <w:sz w:val="28"/>
+          <w:szCs w:val="28"/>
+        </w:rPr>
+        <w:br/>
+        <w:t xml:space="preserve">Niv Dahan – </w:t>
+      </w:r>
+      <w:r>
+        <w:rPr>
+          <w:rFonts w:cstheme="minorHAnsi" w:hint="cs"/>
+          <w:b/>
+          <w:bCs/>
+          <w:sz w:val="28"/>
+          <w:szCs w:val="28"/>
+          <w:rtl/>
+        </w:rPr>
+        <w:t>ניב דהן</w:t>
+      </w:r>
+      <w:r>
+        <w:rPr>
+          <w:rFonts w:cstheme="minorHAnsi"/>
+          <w:b/>
+          <w:bCs/>
+          <w:sz w:val="28"/>
+          <w:szCs w:val="28"/>
+        </w:rPr>
+        <w:t xml:space="preserve"> - 308215086</w:t>
+      </w:r>
+      <w:r>
+        <w:rPr>
+          <w:rFonts w:cstheme="minorHAnsi"/>
+          <w:b/>
+          <w:bCs/>
+          <w:sz w:val="28"/>
+          <w:szCs w:val="28"/>
+        </w:rPr>
+        <w:br/>
+        <w:t xml:space="preserve">Nitzan Ezra – </w:t>
+      </w:r>
+      <w:r>
+        <w:rPr>
+          <w:rFonts w:cstheme="minorHAnsi" w:hint="cs"/>
+          <w:b/>
+          <w:bCs/>
+          <w:sz w:val="28"/>
+          <w:szCs w:val="28"/>
+          <w:rtl/>
+        </w:rPr>
+        <w:t>ניצן עזרא</w:t>
+      </w:r>
+      <w:r>
+        <w:rPr>
+          <w:rFonts w:cstheme="minorHAnsi"/>
+          <w:b/>
+          <w:bCs/>
+          <w:sz w:val="28"/>
+          <w:szCs w:val="28"/>
+        </w:rPr>
+        <w:t xml:space="preserve"> - 208697334</w:t>
+      </w:r>
+      <w:bookmarkEnd w:id="0"/>
+      <w:r>
+        <w:rPr>
+          <w:rFonts w:cstheme="minorHAnsi" w:hint="cs"/>
           <w:b/>
           <w:bCs/>
           <w:sz w:val="36"/>
@@ -168,147 +296,384 @@
         </w:rPr>
         <w:br/>
       </w:r>
-      <w:r>
-        <w:rPr>
-          <w:rFonts w:cstheme="minorHAnsi"/>
-          <w:b/>
-          <w:bCs/>
-          <w:sz w:val="36"/>
-          <w:szCs w:val="36"/>
-        </w:rPr>
-        <w:t>Yuv</w:t>
-      </w:r>
-      <w:r>
-        <w:rPr>
-          <w:rFonts w:cstheme="minorHAnsi"/>
-          <w:b/>
-          <w:bCs/>
-          <w:sz w:val="36"/>
-          <w:szCs w:val="36"/>
-        </w:rPr>
-        <w:t>a</w:t>
-      </w:r>
-      <w:r>
-        <w:rPr>
-          <w:rFonts w:cstheme="minorHAnsi"/>
-          <w:b/>
-          <w:bCs/>
-          <w:sz w:val="36"/>
-          <w:szCs w:val="36"/>
-        </w:rPr>
-        <w:t>l Rozner</w:t>
-      </w:r>
-      <w:r>
-        <w:rPr>
-          <w:rFonts w:cstheme="minorHAnsi"/>
-          <w:b/>
-          <w:bCs/>
-          <w:sz w:val="36"/>
-          <w:szCs w:val="36"/>
-        </w:rPr>
-        <w:t xml:space="preserve"> - 207756552</w:t>
-      </w:r>
-      <w:r>
-        <w:rPr>
-          <w:rFonts w:cstheme="minorHAnsi"/>
-          <w:b/>
-          <w:bCs/>
-          <w:sz w:val="36"/>
-          <w:szCs w:val="36"/>
-        </w:rPr>
-        <w:br/>
-        <w:t>Niv Dahan - 308215086</w:t>
-      </w:r>
-      <w:r>
-        <w:rPr>
-          <w:rFonts w:cstheme="minorHAnsi"/>
-          <w:b/>
-          <w:bCs/>
-          <w:sz w:val="36"/>
-          <w:szCs w:val="36"/>
-        </w:rPr>
-        <w:br/>
-        <w:t>Nitzan Ezra - 208697334</w:t>
-      </w:r>
-      <w:bookmarkEnd w:id="0"/>
-      <w:r>
-        <w:rPr>
-          <w:rFonts w:cstheme="minorHAnsi"/>
-          <w:b/>
-          <w:bCs/>
-          <w:sz w:val="36"/>
-          <w:szCs w:val="36"/>
-          <w:rtl/>
-        </w:rPr>
-        <w:br/>
-      </w:r>
-      <w:r>
-        <w:rPr>
-          <w:rFonts w:cstheme="minorHAnsi"/>
-          <w:b/>
-          <w:bCs/>
-        </w:rPr>
-        <w:br/>
-      </w:r>
     </w:p>
     <w:p>
       <w:pPr>
         <w:bidi w:val="0"/>
+        <w:rPr>
+          <w:rFonts w:cstheme="minorHAnsi"/>
+        </w:rPr>
+      </w:pPr>
+      <w:r>
+        <w:rPr>
+          <w:rFonts w:cstheme="minorHAnsi"/>
+          <w:b/>
+          <w:bCs/>
+          <w:sz w:val="24"/>
+          <w:szCs w:val="24"/>
+          <w:highlight w:val="lightGray"/>
+        </w:rPr>
+        <w:t>Icook</w:t>
+      </w:r>
+      <w:r>
+        <w:rPr>
+          <w:rFonts w:cstheme="minorHAnsi"/>
+          <w:sz w:val="24"/>
+          <w:szCs w:val="24"/>
+          <w:highlight w:val="lightGray"/>
+        </w:rPr>
+        <w:t xml:space="preserve"> is a web application that offers an interactive platform for cooking enthusiasts. It features a diverse collection of recipes, each with detailed instructions for preparation. Users can navigate through these recipes, select one, and follow a step-by-step guide to cook a variety of dishes. The application includes functionality to adjust ingredient quantities based on the desired number of servings, catering to different cooking needs. Additionally, Icook is designed to be responsive, ensuring a consistent experience across various devices. The interface incorporates a straightforward navigation system, facilitated by a dedicated navigation bar, enabling users to explore recipes and cooking guides seamlessly.</w:t>
+      </w:r>
+    </w:p>
+    <w:p>
+      <w:pPr>
+        <w:bidi w:val="0"/>
+        <w:rPr>
+          <w:rFonts w:cstheme="minorHAnsi"/>
+          <w:b/>
+          <w:bCs/>
+          <w:u w:val="single"/>
+        </w:rPr>
+      </w:pPr>
+      <w:r>
+        <w:rPr>
+          <w:rFonts w:cstheme="minorHAnsi"/>
+          <w:b/>
+          <w:bCs/>
+          <w:u w:val="single"/>
+        </w:rPr>
+        <w:t>Key Features:</w:t>
+      </w:r>
+    </w:p>
+    <w:p>
+      <w:pPr>
+        <w:pStyle w:val="ListParagraph"/>
+        <w:numPr>
+          <w:ilvl w:val="0"/>
+          <w:numId w:val="10"/>
+        </w:numPr>
+        <w:bidi w:val="0"/>
+        <w:spacing w:line="256" w:lineRule="auto"/>
+        <w:rPr>
+          <w:rFonts w:cstheme="minorHAnsi"/>
+        </w:rPr>
+      </w:pPr>
+      <w:r>
+        <w:rPr>
+          <w:rFonts w:cstheme="minorHAnsi"/>
+        </w:rPr>
+        <w:t>Recipe Browsing: Users can explore a curated list of recipes on the homepage</w:t>
+      </w:r>
+      <w:r>
+        <w:rPr>
+          <w:rFonts w:cs="Calibri" w:hint="cs"/>
+          <w:rtl/>
+        </w:rPr>
+        <w:t>.</w:t>
+      </w:r>
+    </w:p>
+    <w:p>
+      <w:pPr>
+        <w:pStyle w:val="ListParagraph"/>
+        <w:numPr>
+          <w:ilvl w:val="0"/>
+          <w:numId w:val="10"/>
+        </w:numPr>
+        <w:bidi w:val="0"/>
+        <w:spacing w:line="256" w:lineRule="auto"/>
+        <w:rPr>
+          <w:rFonts w:cstheme="minorHAnsi"/>
+        </w:rPr>
+      </w:pPr>
+      <w:r>
+        <w:rPr>
+          <w:rFonts w:cstheme="minorHAnsi"/>
+        </w:rPr>
+        <w:t>Detailed Instructions: Each recipe comes with comprehensive preparation steps and ingredient lists</w:t>
+      </w:r>
+      <w:r>
+        <w:rPr>
+          <w:rFonts w:cs="Calibri" w:hint="cs"/>
+          <w:rtl/>
+        </w:rPr>
+        <w:t>.</w:t>
+      </w:r>
+    </w:p>
+    <w:p>
+      <w:pPr>
+        <w:pStyle w:val="ListParagraph"/>
+        <w:numPr>
+          <w:ilvl w:val="0"/>
+          <w:numId w:val="10"/>
+        </w:numPr>
+        <w:bidi w:val="0"/>
+        <w:spacing w:line="256" w:lineRule="auto"/>
+        <w:rPr>
+          <w:rFonts w:cstheme="minorHAnsi"/>
+        </w:rPr>
+      </w:pPr>
+      <w:r>
+        <w:rPr>
+          <w:rFonts w:cstheme="minorHAnsi"/>
+        </w:rPr>
+        <w:t>Interactive Cooking Guide: The CookWithMe feature guides users through the cooking process with a visual progress bar</w:t>
+      </w:r>
+      <w:r>
+        <w:rPr>
+          <w:rFonts w:cs="Calibri" w:hint="cs"/>
+          <w:rtl/>
+        </w:rPr>
+        <w:t>.</w:t>
+      </w:r>
+    </w:p>
+    <w:p>
+      <w:pPr>
+        <w:pStyle w:val="ListParagraph"/>
+        <w:numPr>
+          <w:ilvl w:val="0"/>
+          <w:numId w:val="10"/>
+        </w:numPr>
+        <w:bidi w:val="0"/>
+        <w:spacing w:line="256" w:lineRule="auto"/>
+        <w:rPr>
+          <w:rFonts w:cstheme="minorHAnsi"/>
+        </w:rPr>
+      </w:pPr>
+      <w:r>
+        <w:rPr>
+          <w:rFonts w:cstheme="minorHAnsi"/>
+        </w:rPr>
+        <w:t>Responsive Design: Optimized for various device sizes, providing a consistent user experience across desktops, tablets, and mobile devices</w:t>
+      </w:r>
+      <w:r>
+        <w:rPr>
+          <w:rFonts w:cs="Calibri" w:hint="cs"/>
+          <w:rtl/>
+        </w:rPr>
+        <w:t>.</w:t>
+      </w:r>
+    </w:p>
+    <w:p>
+      <w:pPr>
+        <w:pStyle w:val="ListParagraph"/>
+        <w:numPr>
+          <w:ilvl w:val="0"/>
+          <w:numId w:val="10"/>
+        </w:numPr>
+        <w:bidi w:val="0"/>
+        <w:spacing w:line="256" w:lineRule="auto"/>
+        <w:rPr>
+          <w:rFonts w:cstheme="minorHAnsi"/>
+        </w:rPr>
+      </w:pPr>
+      <w:r>
+        <w:rPr>
+          <w:rFonts w:cstheme="minorHAnsi"/>
+        </w:rPr>
+        <w:t>Accessibility: Navigation controls and UI elements are designed to be accessible and user-friendly</w:t>
+      </w:r>
+      <w:r>
+        <w:rPr>
+          <w:rFonts w:cs="Calibri" w:hint="cs"/>
+          <w:rtl/>
+        </w:rPr>
+        <w:t>.</w:t>
+      </w:r>
+    </w:p>
+    <w:p>
+      <w:pPr>
+        <w:bidi w:val="0"/>
+        <w:rPr>
+          <w:rFonts w:cstheme="minorHAnsi"/>
+          <w:b/>
+          <w:bCs/>
+          <w:u w:val="single"/>
+        </w:rPr>
+      </w:pPr>
+      <w:r>
+        <w:rPr>
+          <w:rFonts w:cstheme="minorHAnsi"/>
+          <w:b/>
+          <w:bCs/>
+          <w:u w:val="single"/>
+        </w:rPr>
+        <w:t>Technologies Used:</w:t>
+      </w:r>
+    </w:p>
+    <w:p>
+      <w:pPr>
+        <w:pStyle w:val="ListParagraph"/>
+        <w:numPr>
+          <w:ilvl w:val="0"/>
+          <w:numId w:val="10"/>
+        </w:numPr>
+        <w:bidi w:val="0"/>
+        <w:spacing w:line="256" w:lineRule="auto"/>
+        <w:rPr>
+          <w:rFonts w:cstheme="minorHAnsi"/>
+        </w:rPr>
+      </w:pPr>
+      <w:r>
+        <w:rPr>
+          <w:rFonts w:cstheme="minorHAnsi"/>
+          <w:b/>
+          <w:bCs/>
+        </w:rPr>
+        <w:t>React:</w:t>
+      </w:r>
+      <w:r>
+        <w:rPr>
+          <w:rFonts w:cstheme="minorHAnsi"/>
+        </w:rPr>
+        <w:t xml:space="preserve"> A JavaScript library for building user interfaces with component-based architecture</w:t>
+      </w:r>
+      <w:r>
+        <w:rPr>
+          <w:rFonts w:cs="Calibri" w:hint="cs"/>
+          <w:rtl/>
+        </w:rPr>
+        <w:t>.</w:t>
+      </w:r>
+    </w:p>
+    <w:p>
+      <w:pPr>
+        <w:pStyle w:val="ListParagraph"/>
+        <w:numPr>
+          <w:ilvl w:val="0"/>
+          <w:numId w:val="10"/>
+        </w:numPr>
+        <w:bidi w:val="0"/>
+        <w:spacing w:line="256" w:lineRule="auto"/>
+        <w:rPr>
+          <w:rFonts w:cstheme="minorHAnsi"/>
+        </w:rPr>
+      </w:pPr>
+      <w:r>
+        <w:rPr>
+          <w:rFonts w:cstheme="minorHAnsi"/>
+          <w:b/>
+          <w:bCs/>
+        </w:rPr>
+        <w:t>Tailwind CSS:</w:t>
+      </w:r>
+      <w:r>
+        <w:rPr>
+          <w:rFonts w:cstheme="minorHAnsi"/>
+        </w:rPr>
+        <w:t xml:space="preserve"> A utility-first CSS framework for styling the application</w:t>
+      </w:r>
+      <w:r>
+        <w:rPr>
+          <w:rFonts w:cs="Calibri" w:hint="cs"/>
+          <w:rtl/>
+        </w:rPr>
+        <w:t>.</w:t>
+      </w:r>
+    </w:p>
+    <w:p>
+      <w:pPr>
+        <w:pStyle w:val="ListParagraph"/>
+        <w:numPr>
+          <w:ilvl w:val="0"/>
+          <w:numId w:val="10"/>
+        </w:numPr>
+        <w:bidi w:val="0"/>
+        <w:spacing w:line="256" w:lineRule="auto"/>
+        <w:rPr>
+          <w:rFonts w:cstheme="minorHAnsi"/>
+        </w:rPr>
+      </w:pPr>
+      <w:r>
+        <w:rPr>
+          <w:rFonts w:cstheme="minorHAnsi"/>
+          <w:b/>
+          <w:bCs/>
+        </w:rPr>
+        <w:t>React Router:</w:t>
+      </w:r>
+      <w:r>
+        <w:rPr>
+          <w:rFonts w:cstheme="minorHAnsi"/>
+        </w:rPr>
+        <w:t xml:space="preserve"> A standard library for routing in React, allowing navigation between different components.</w:t>
+      </w:r>
+    </w:p>
+    <w:p>
+      <w:pPr>
+        <w:pStyle w:val="ListParagraph"/>
+        <w:numPr>
+          <w:ilvl w:val="0"/>
+          <w:numId w:val="10"/>
+        </w:numPr>
+        <w:bidi w:val="0"/>
+        <w:spacing w:line="256" w:lineRule="auto"/>
+        <w:rPr>
+          <w:rFonts w:cstheme="minorHAnsi"/>
+        </w:rPr>
+      </w:pPr>
+      <w:r>
+        <w:rPr>
+          <w:rFonts w:cstheme="minorHAnsi"/>
+          <w:b/>
+          <w:bCs/>
+        </w:rPr>
+        <w:t>Database:</w:t>
+      </w:r>
+      <w:r>
+        <w:rPr>
+          <w:rFonts w:cstheme="minorHAnsi"/>
+        </w:rPr>
+        <w:t xml:space="preserve"> A Json file used as a database for all the recipes information.</w:t>
+      </w:r>
+    </w:p>
+    <w:p>
+      <w:pPr>
+        <w:bidi w:val="0"/>
+        <w:rPr>
+          <w:rFonts w:cstheme="minorHAnsi"/>
+        </w:rPr>
+      </w:pPr>
+    </w:p>
+    <w:p>
+      <w:pPr>
+        <w:bidi w:val="0"/>
         <w:jc w:val="center"/>
         <w:rPr>
           <w:rFonts w:cstheme="minorHAnsi"/>
-          <w:sz w:val="28"/>
-          <w:szCs w:val="28"/>
-        </w:rPr>
-      </w:pPr>
-      <w:r>
-        <w:rPr>
-          <w:rFonts w:cstheme="minorHAnsi"/>
-          <w:sz w:val="32"/>
-          <w:szCs w:val="32"/>
-        </w:rPr>
-        <w:t xml:space="preserve">Direct link to the </w:t>
-      </w:r>
-      <w:r>
-        <w:rPr>
-          <w:rFonts w:cstheme="minorHAnsi"/>
-          <w:sz w:val="32"/>
-          <w:szCs w:val="32"/>
-        </w:rPr>
-        <w:t>web</w:t>
-      </w:r>
-      <w:r>
-        <w:rPr>
-          <w:rFonts w:cstheme="minorHAnsi"/>
-          <w:sz w:val="32"/>
-          <w:szCs w:val="32"/>
-        </w:rPr>
-        <w:t>site:</w:t>
-      </w:r>
-      <w:r>
-        <w:rPr>
-          <w:rFonts w:cstheme="minorHAnsi"/>
-          <w:b/>
-          <w:bCs/>
-          <w:sz w:val="32"/>
-          <w:szCs w:val="32"/>
+        </w:rPr>
+      </w:pPr>
+      <w:r>
+        <w:rPr>
+          <w:rFonts w:cstheme="minorHAnsi"/>
+          <w:sz w:val="24"/>
+          <w:szCs w:val="24"/>
+        </w:rPr>
+        <w:t>Direct link to the website:</w:t>
+      </w:r>
+      <w:r>
+        <w:rPr>
+          <w:rFonts w:cstheme="minorHAnsi"/>
+          <w:b/>
+          <w:bCs/>
+          <w:sz w:val="24"/>
+          <w:szCs w:val="24"/>
         </w:rPr>
         <w:t xml:space="preserve"> </w:t>
       </w:r>
       <w:r>
         <w:rPr>
-          <w:sz w:val="32"/>
-          <w:szCs w:val="32"/>
+          <w:sz w:val="24"/>
+          <w:szCs w:val="24"/>
         </w:rPr>
         <w:t xml:space="preserve"> </w:t>
       </w:r>
-      <w:hyperlink r:id="rId10" w:history="1">
+      <w:hyperlink r:id="rId9" w:history="1">
         <w:r>
           <w:rPr>
             <w:rStyle w:val="Hyperlink"/>
             <w:rFonts w:cstheme="minorHAnsi"/>
-            <w:sz w:val="32"/>
-            <w:szCs w:val="32"/>
+            <w:sz w:val="24"/>
+            <w:szCs w:val="24"/>
           </w:rPr>
           <w:t>https://yuvalrozner.github.io/Icook</w:t>
         </w:r>
@@ -320,78 +685,84 @@
         <w:jc w:val="center"/>
         <w:rPr>
           <w:rFonts w:cstheme="minorHAnsi"/>
-          <w:b/>
-          <w:bCs/>
-          <w:sz w:val="32"/>
-          <w:szCs w:val="32"/>
+          <w:sz w:val="24"/>
+          <w:szCs w:val="24"/>
+        </w:rPr>
+      </w:pPr>
+      <w:r>
+        <w:rPr>
+          <w:rFonts w:cstheme="minorHAnsi"/>
+          <w:sz w:val="24"/>
+          <w:szCs w:val="24"/>
+        </w:rPr>
+        <w:t>Link to the repository:</w:t>
+      </w:r>
+      <w:r>
+        <w:rPr>
+          <w:rFonts w:cstheme="minorHAnsi"/>
+          <w:b/>
+          <w:bCs/>
+          <w:sz w:val="24"/>
+          <w:szCs w:val="24"/>
+        </w:rPr>
+        <w:t xml:space="preserve"> </w:t>
+      </w:r>
+      <w:r>
+        <w:rPr>
+          <w:sz w:val="24"/>
+          <w:szCs w:val="24"/>
+        </w:rPr>
+        <w:t xml:space="preserve"> </w:t>
+      </w:r>
+      <w:hyperlink r:id="rId10" w:history="1">
+        <w:r>
+          <w:rPr>
+            <w:rStyle w:val="Hyperlink"/>
+            <w:rFonts w:cstheme="minorHAnsi"/>
+            <w:sz w:val="24"/>
+            <w:szCs w:val="24"/>
+          </w:rPr>
+          <w:t>https://github.com/YuvalRozner/Icook</w:t>
+        </w:r>
+      </w:hyperlink>
+    </w:p>
+    <w:p>
+      <w:pPr>
+        <w:bidi w:val="0"/>
+        <w:jc w:val="center"/>
+        <w:rPr>
+          <w:rFonts w:cstheme="minorHAnsi" w:hint="cs"/>
+          <w:b/>
+          <w:bCs/>
+          <w:sz w:val="24"/>
+          <w:szCs w:val="24"/>
           <w:rtl/>
         </w:rPr>
       </w:pPr>
       <w:r>
         <w:rPr>
           <w:rFonts w:cstheme="minorHAnsi"/>
-          <w:sz w:val="32"/>
-          <w:szCs w:val="32"/>
-        </w:rPr>
-        <w:t>Link</w:t>
-      </w:r>
-      <w:r>
-        <w:rPr>
-          <w:rFonts w:cstheme="minorHAnsi"/>
-          <w:sz w:val="32"/>
-          <w:szCs w:val="32"/>
-        </w:rPr>
-        <w:t xml:space="preserve"> to the </w:t>
-      </w:r>
-      <w:r>
-        <w:rPr>
-          <w:rFonts w:cstheme="minorHAnsi"/>
-          <w:sz w:val="32"/>
-          <w:szCs w:val="32"/>
-        </w:rPr>
-        <w:t>repository</w:t>
-      </w:r>
-      <w:r>
-        <w:rPr>
-          <w:rFonts w:cstheme="minorHAnsi"/>
-          <w:sz w:val="32"/>
-          <w:szCs w:val="32"/>
-        </w:rPr>
-        <w:t>:</w:t>
-      </w:r>
-      <w:r>
-        <w:rPr>
-          <w:rFonts w:cstheme="minorHAnsi"/>
-          <w:b/>
-          <w:bCs/>
-          <w:sz w:val="32"/>
-          <w:szCs w:val="32"/>
-        </w:rPr>
-        <w:t xml:space="preserve"> </w:t>
-      </w:r>
-      <w:r>
-        <w:rPr>
-          <w:sz w:val="32"/>
-          <w:szCs w:val="32"/>
-        </w:rPr>
-        <w:t xml:space="preserve"> </w:t>
+          <w:sz w:val="24"/>
+          <w:szCs w:val="24"/>
+        </w:rPr>
+        <w:t xml:space="preserve">Link to MTW: </w:t>
       </w:r>
       <w:hyperlink r:id="rId11" w:history="1">
         <w:r>
           <w:rPr>
             <w:rStyle w:val="Hyperlink"/>
             <w:rFonts w:cstheme="minorHAnsi"/>
-            <w:sz w:val="32"/>
-            <w:szCs w:val="32"/>
+            <w:sz w:val="24"/>
+            <w:szCs w:val="24"/>
           </w:rPr>
-          <w:t>https://github.com/YuvalRozner/Icook</w:t>
+          <w:t>https://www.morethanwallet.com/app/689</w:t>
         </w:r>
       </w:hyperlink>
       <w:r>
         <w:rPr>
-          <w:rFonts w:cstheme="minorHAnsi"/>
-          <w:sz w:val="32"/>
-          <w:szCs w:val="32"/>
+          <w:rFonts w:cstheme="minorHAnsi" w:hint="cs"/>
+          <w:sz w:val="24"/>
+          <w:szCs w:val="24"/>
           <w:rtl/>
         </w:rPr>
         <w:br/>
@@ -399,42 +770,22 @@
     </w:p>
     <w:p>
       <w:pPr>
-        <w:jc w:val="center"/>
-        <w:rPr>
-          <w:rFonts w:cstheme="minorHAnsi"/>
-          <w:b/>
-          <w:bCs/>
-        </w:rPr>
-      </w:pPr>
-    </w:p>
-    <w:p>
-      <w:pPr>
+        <w:bidi w:val="0"/>
+        <w:rPr>
+          <w:rFonts w:cstheme="minorHAnsi"/>
+          <w:b/>
+          <w:bCs/>
+          <w:sz w:val="28"/>
+          <w:szCs w:val="28"/>
+        </w:rPr>
+      </w:pPr>
+      <w:r>
         <w:rPr>
           <w:rFonts w:cstheme="minorHAnsi"/>
           <w:sz w:val="28"/>
           <w:szCs w:val="28"/>
           <w:rtl/>
         </w:rPr>
-      </w:pPr>
-    </w:p>
-    <w:p>
-      <w:pPr>
-        <w:bidi w:val="0"/>
-        <w:rPr>
-          <w:rFonts w:cstheme="minorHAnsi"/>
-          <w:b/>
-          <w:bCs/>
-          <w:sz w:val="28"/>
-          <w:szCs w:val="28"/>
-        </w:rPr>
-      </w:pPr>
-      <w:r>
-        <w:rPr>
-          <w:rFonts w:cstheme="minorHAnsi"/>
-          <w:sz w:val="28"/>
-          <w:szCs w:val="28"/>
-          <w:rtl/>
-        </w:rPr>
         <w:br w:type="column"/>
       </w:r>
       <w:r>
@@ -461,7 +812,7 @@
     </w:p>
     <w:tbl>
       <w:tblPr>
-        <w:tblStyle w:val="a3"/>
+        <w:tblStyle w:val="TableGrid"/>
         <w:tblpPr w:leftFromText="180" w:rightFromText="180" w:vertAnchor="page" w:horzAnchor="margin" w:tblpY="3204"/>
         <w:bidiVisual/>
         <w:tblW w:w="10529" w:type="dxa"/>
@@ -612,7 +963,7 @@
           </w:tcPr>
           <w:p>
             <w:pPr>
-              <w:pStyle w:val="a4"/>
+              <w:pStyle w:val="ListParagraph"/>
               <w:numPr>
                 <w:ilvl w:val="0"/>
                 <w:numId w:val="6"/>
@@ -665,7 +1016,7 @@
           </w:p>
           <w:p>
             <w:pPr>
-              <w:pStyle w:val="a4"/>
+              <w:pStyle w:val="ListParagraph"/>
               <w:numPr>
                 <w:ilvl w:val="0"/>
                 <w:numId w:val="6"/>
@@ -697,7 +1048,7 @@
           </w:p>
           <w:p>
             <w:pPr>
-              <w:pStyle w:val="a4"/>
+              <w:pStyle w:val="ListParagraph"/>
               <w:numPr>
                 <w:ilvl w:val="0"/>
                 <w:numId w:val="6"/>
@@ -803,7 +1154,7 @@
           </w:tcPr>
           <w:p>
             <w:pPr>
-              <w:pStyle w:val="a4"/>
+              <w:pStyle w:val="ListParagraph"/>
               <w:numPr>
                 <w:ilvl w:val="0"/>
                 <w:numId w:val="7"/>
@@ -849,7 +1200,7 @@
           </w:p>
           <w:p>
             <w:pPr>
-              <w:pStyle w:val="a4"/>
+              <w:pStyle w:val="ListParagraph"/>
               <w:numPr>
                 <w:ilvl w:val="0"/>
                 <w:numId w:val="7"/>
@@ -882,7 +1233,7 @@
           </w:p>
           <w:p>
             <w:pPr>
-              <w:pStyle w:val="a4"/>
+              <w:pStyle w:val="ListParagraph"/>
               <w:numPr>
                 <w:ilvl w:val="0"/>
                 <w:numId w:val="7"/>
@@ -974,7 +1325,7 @@
           </w:tcPr>
           <w:p>
             <w:pPr>
-              <w:pStyle w:val="a4"/>
+              <w:pStyle w:val="ListParagraph"/>
               <w:numPr>
                 <w:ilvl w:val="0"/>
                 <w:numId w:val="8"/>
@@ -1020,7 +1371,7 @@
           </w:p>
           <w:p>
             <w:pPr>
-              <w:pStyle w:val="a4"/>
+              <w:pStyle w:val="ListParagraph"/>
               <w:numPr>
                 <w:ilvl w:val="0"/>
                 <w:numId w:val="8"/>
@@ -1053,7 +1404,7 @@
           </w:p>
           <w:p>
             <w:pPr>
-              <w:pStyle w:val="a4"/>
+              <w:pStyle w:val="ListParagraph"/>
               <w:numPr>
                 <w:ilvl w:val="0"/>
                 <w:numId w:val="8"/>
@@ -1138,7 +1489,7 @@
           </w:tcPr>
           <w:p>
             <w:pPr>
-              <w:pStyle w:val="a4"/>
+              <w:pStyle w:val="ListParagraph"/>
               <w:numPr>
                 <w:ilvl w:val="0"/>
                 <w:numId w:val="9"/>
@@ -1184,7 +1535,7 @@
           </w:p>
           <w:p>
             <w:pPr>
-              <w:pStyle w:val="a4"/>
+              <w:pStyle w:val="ListParagraph"/>
               <w:numPr>
                 <w:ilvl w:val="0"/>
                 <w:numId w:val="9"/>
@@ -1217,7 +1568,7 @@
           </w:p>
           <w:p>
             <w:pPr>
-              <w:pStyle w:val="a4"/>
+              <w:pStyle w:val="ListParagraph"/>
               <w:numPr>
                 <w:ilvl w:val="0"/>
                 <w:numId w:val="9"/>
@@ -1352,7 +1703,7 @@
     </w:p>
     <w:tbl>
       <w:tblPr>
-        <w:tblStyle w:val="a3"/>
+        <w:tblStyle w:val="TableGrid"/>
         <w:bidiVisual/>
         <w:tblW w:w="9769" w:type="dxa"/>
         <w:jc w:val="center"/>
@@ -2474,46 +2825,50 @@
     <w:p>
       <w:pPr>
         <w:bidi w:val="0"/>
-        <w:jc w:val="right"/>
-        <w:rPr>
-          <w:rFonts w:cstheme="minorHAnsi"/>
-          <w:sz w:val="32"/>
-          <w:szCs w:val="32"/>
+        <w:rPr>
+          <w:rFonts w:cstheme="minorHAnsi"/>
+          <w:b/>
+          <w:bCs/>
+          <w:sz w:val="40"/>
+          <w:szCs w:val="40"/>
           <w:u w:val="single"/>
           <w:rtl/>
         </w:rPr>
       </w:pPr>
       <w:r>
         <w:rPr>
+          <w:rFonts w:cstheme="minorHAnsi"/>
+          <w:b/>
+          <w:bCs/>
+          <w:sz w:val="40"/>
+          <w:szCs w:val="40"/>
+          <w:u w:val="single"/>
+        </w:rPr>
+        <w:lastRenderedPageBreak/>
+        <w:t>Folder and Files Diagram</w:t>
+      </w:r>
+      <w:r>
+        <w:rPr>
           <w:rFonts w:cstheme="minorHAnsi" w:hint="cs"/>
           <w:b/>
           <w:bCs/>
-          <w:sz w:val="44"/>
-          <w:szCs w:val="44"/>
-          <w:rtl/>
-        </w:rPr>
-        <w:lastRenderedPageBreak/>
-        <w:t xml:space="preserve">4. </w:t>
-      </w:r>
-      <w:r>
-        <w:rPr>
-          <w:rFonts w:cstheme="minorHAnsi" w:hint="cs"/>
-          <w:sz w:val="32"/>
-          <w:szCs w:val="32"/>
+          <w:sz w:val="40"/>
+          <w:szCs w:val="40"/>
           <w:u w:val="single"/>
           <w:rtl/>
         </w:rPr>
-        <w:t>א. ד</w:t>
-      </w:r>
-      <w:r>
-        <w:rPr>
-          <w:rFonts w:cstheme="minorHAnsi" w:hint="cs"/>
-          <w:sz w:val="32"/>
-          <w:szCs w:val="32"/>
+        <w:t xml:space="preserve"> </w:t>
+      </w:r>
+      <w:r>
+        <w:rPr>
+          <w:rFonts w:cstheme="minorHAnsi"/>
+          <w:b/>
+          <w:bCs/>
+          <w:sz w:val="40"/>
+          <w:szCs w:val="40"/>
           <w:u w:val="single"/>
-          <w:rtl/>
-        </w:rPr>
-        <w:t>יאגרמת התיקיות והקבצים:</w:t>
+        </w:rPr>
+        <w:t>:</w:t>
       </w:r>
     </w:p>
     <w:p>
@@ -2572,6 +2927,7 @@
     </w:p>
     <w:p>
       <w:pPr>
+        <w:jc w:val="right"/>
         <w:rPr>
           <w:rFonts w:cstheme="minorHAnsi"/>
           <w:b/>
@@ -2583,64 +2939,25 @@
       </w:pPr>
       <w:r>
         <w:rPr>
-          <w:rFonts w:cstheme="minorHAnsi" w:hint="cs"/>
+          <w:rFonts w:cstheme="minorHAnsi"/>
+          <w:b/>
+          <w:bCs/>
+          <w:sz w:val="40"/>
+          <w:szCs w:val="40"/>
+          <w:u w:val="single"/>
+        </w:rPr>
+        <w:t>Database Structure:</w:t>
+      </w:r>
+      <w:r>
+        <w:rPr>
+          <w:rFonts w:cstheme="minorHAnsi"/>
           <w:sz w:val="32"/>
           <w:szCs w:val="32"/>
           <w:u w:val="single"/>
           <w:rtl/>
         </w:rPr>
-        <w:t>ב</w:t>
-      </w:r>
-      <w:r>
-        <w:rPr>
-          <w:rFonts w:cstheme="minorHAnsi" w:hint="cs"/>
-          <w:sz w:val="32"/>
-          <w:szCs w:val="32"/>
-          <w:u w:val="single"/>
-          <w:rtl/>
-        </w:rPr>
-        <w:t xml:space="preserve">. </w:t>
-      </w:r>
-      <w:r>
-        <w:rPr>
-          <w:rFonts w:cstheme="minorHAnsi" w:hint="cs"/>
-          <w:sz w:val="32"/>
-          <w:szCs w:val="32"/>
-          <w:u w:val="single"/>
-          <w:rtl/>
-        </w:rPr>
-        <w:t>מבנה ה</w:t>
-      </w:r>
-      <w:r>
-        <w:rPr>
-          <w:rFonts w:cstheme="minorHAnsi" w:hint="cs"/>
-          <w:sz w:val="32"/>
-          <w:szCs w:val="32"/>
-          <w:u w:val="single"/>
-        </w:rPr>
-        <w:t>DB</w:t>
-      </w:r>
-      <w:r>
-        <w:rPr>
-          <w:rFonts w:cstheme="minorHAnsi" w:hint="cs"/>
-          <w:sz w:val="32"/>
-          <w:szCs w:val="32"/>
-          <w:u w:val="single"/>
-          <w:rtl/>
-        </w:rPr>
-        <w:t>:</w:t>
-      </w:r>
-      <w:r>
-        <w:rPr>
-          <w:rFonts w:cstheme="minorHAnsi"/>
-          <w:sz w:val="32"/>
-          <w:szCs w:val="32"/>
-          <w:u w:val="single"/>
-          <w:rtl/>
-        </w:rPr>
         <w:br/>
       </w:r>
-      <w:bookmarkStart w:id="1" w:name="_GoBack"/>
       <w:r>
         <w:rPr>
           <w:rFonts w:cs="Calibri"/>
@@ -2700,7 +3017,6 @@
           </wp:inline>
         </w:drawing>
       </w:r>
-      <w:bookmarkEnd w:id="1"/>
     </w:p>
     <w:p>
       <w:pPr>
@@ -2865,7 +3181,7 @@
 </file>
 
 <file path=word/endnotes.xml><?xml version="1.0" encoding="utf-8"?>
-<w:endnotes xmlns:wpc="http://schemas.microsoft.com/office/word/2010/wordprocessingCanvas" xmlns:cx="http://schemas.microsoft.com/office/drawing/2014/chartex" xmlns:cx1="http://schemas.microsoft.com/office/drawing/2015/9/8/chartex" xmlns:mc="http://schemas.openxmlformats.org/markup-compatibility/2006" xmlns:o="urn:schemas-microsoft-com:office:office" xmlns:r="http://schemas.openxmlformats.org/officeDocument/2006/relationships" xmlns:m="http://schemas.openxmlformats.org/officeDocument/2006/math" xmlns:v="urn:schemas-microsoft-com:vml" xmlns:wp14="http://schemas.microsoft.com/office/word/2010/wordprocessingDrawing" xmlns:wp="http://schemas.openxmlformats.org/drawingml/2006/wordprocessingDrawing" xmlns:w10="urn:schemas-microsoft-com:office:word" xmlns:w="http://schemas.openxmlformats.org/wordprocessingml/2006/main" xmlns:w14="http://schemas.microsoft.com/office/word/2010/wordml" xmlns:w15="http://schemas.microsoft.com/office/word/2012/wordml" xmlns:w16se="http://schemas.microsoft.com/office/word/2015/wordml/symex" xmlns:wpg="http://schemas.microsoft.com/office/word/2010/wordprocessingGroup" xmlns:wpi="http://schemas.microsoft.com/office/word/2010/wordprocessingInk" xmlns:wne="http://schemas.microsoft.com/office/word/2006/wordml" xmlns:wps="http://schemas.microsoft.com/office/word/2010/wordprocessingShape" mc:Ignorable="w14 w15 w16se wp14">
+<w:endnotes xmlns:wpc="http://schemas.microsoft.com/office/word/2010/wordprocessingCanvas" xmlns:cx="http://schemas.microsoft.com/office/drawing/2014/chartex" xmlns:cx1="http://schemas.microsoft.com/office/drawing/2015/9/8/chartex" xmlns:cx2="http://schemas.microsoft.com/office/drawing/2015/10/21/chartex" xmlns:cx3="http://schemas.microsoft.com/office/drawing/2016/5/9/chartex" xmlns:cx4="http://schemas.microsoft.com/office/drawing/2016/5/10/chartex" xmlns:cx5="http://schemas.microsoft.com/office/drawing/2016/5/11/chartex" xmlns:cx6="http://schemas.microsoft.com/office/drawing/2016/5/12/chartex" xmlns:cx7="http://schemas.microsoft.com/office/drawing/2016/5/13/chartex" xmlns:cx8="http://schemas.microsoft.com/office/drawing/2016/5/14/chartex" xmlns:mc="http://schemas.openxmlformats.org/markup-compatibility/2006" xmlns:aink="http://schemas.microsoft.com/office/drawing/2016/ink" xmlns:am3d="http://schemas.microsoft.com/office/drawing/2017/model3d" xmlns:o="urn:schemas-microsoft-com:office:office" xmlns:oel="http://schemas.microsoft.com/office/2019/extlst" xmlns:r="http://schemas.openxmlformats.org/officeDocument/2006/relationships" xmlns:m="http://schemas.openxmlformats.org/officeDocument/2006/math" xmlns:v="urn:schemas-microsoft-com:vml" xmlns:wp14="http://schemas.microsoft.com/office/word/2010/wordprocessingDrawing" xmlns:wp="http://schemas.openxmlformats.org/drawingml/2006/wordprocessingDrawing" xmlns:w10="urn:schemas-microsoft-com:office:word" xmlns:w="http://schemas.openxmlformats.org/wordprocessingml/2006/main" xmlns:w14="http://schemas.microsoft.com/office/word/2010/wordml" xmlns:w15="http://schemas.microsoft.com/office/word/2012/wordml" xmlns:w16cex="http://schemas.microsoft.com/office/word/2018/wordml/cex" xmlns:w16cid="http://schemas.microsoft.com/office/word/2016/wordml/cid" xmlns:w16="http://schemas.microsoft.com/office/word/2018/wordml" xmlns:w16sdtdh="http://schemas.microsoft.com/office/word/2020/wordml/sdtdatahash" xmlns:w16se="http://schemas.microsoft.com/office/word/2015/wordml/symex" xmlns:wpg="http://schemas.microsoft.com/office/word/2010/wordprocessingGroup" xmlns:wpi="http://schemas.microsoft.com/office/word/2010/wordprocessingInk" xmlns:wne="http://schemas.microsoft.com/office/word/2006/wordml" xmlns:wps="http://schemas.microsoft.com/office/word/2010/wordprocessingShape" mc:Ignorable="w14 w15 w16se w16cid w16 w16cex w16sdtdh wp14">
   <w:endnote w:type="separator" w:id="-1">
     <w:p>
       <w:pPr>
@@ -2890,7 +3206,7 @@
 </file>
 
 <file path=word/footnotes.xml><?xml version="1.0" encoding="utf-8"?>
-<w:footnotes xmlns:wpc="http://schemas.microsoft.com/office/word/2010/wordprocessingCanvas" xmlns:cx="http://schemas.microsoft.com/office/drawing/2014/chartex" xmlns:cx1="http://schemas.microsoft.com/office/drawing/2015/9/8/chartex" xmlns:mc="http://schemas.openxmlformats.org/markup-compatibility/2006" xmlns:o="urn:schemas-microsoft-com:office:office" xmlns:r="http://schemas.openxmlformats.org/officeDocument/2006/relationships" xmlns:m="http://schemas.openxmlformats.org/officeDocument/2006/math" xmlns:v="urn:schemas-microsoft-com:vml" xmlns:wp14="http://schemas.microsoft.com/office/word/2010/wordprocessingDrawing" xmlns:wp="http://schemas.openxmlformats.org/drawingml/2006/wordprocessingDrawing" xmlns:w10="urn:schemas-microsoft-com:office:word" xmlns:w="http://schemas.openxmlformats.org/wordprocessingml/2006/main" xmlns:w14="http://schemas.microsoft.com/office/word/2010/wordml" xmlns:w15="http://schemas.microsoft.com/office/word/2012/wordml" xmlns:w16se="http://schemas.microsoft.com/office/word/2015/wordml/symex" xmlns:wpg="http://schemas.microsoft.com/office/word/2010/wordprocessingGroup" xmlns:wpi="http://schemas.microsoft.com/office/word/2010/wordprocessingInk" xmlns:wne="http://schemas.microsoft.com/office/word/2006/wordml" xmlns:wps="http://schemas.microsoft.com/office/word/2010/wordprocessingShape" mc:Ignorable="w14 w15 w16se wp14">
+<w:footnotes xmlns:wpc="http://schemas.microsoft.com/office/word/2010/wordprocessingCanvas" xmlns:cx="http://schemas.microsoft.com/office/drawing/2014/chartex" xmlns:cx1="http://schemas.microsoft.com/office/drawing/2015/9/8/chartex" xmlns:cx2="http://schemas.microsoft.com/office/drawing/2015/10/21/chartex" xmlns:cx3="http://schemas.microsoft.com/office/drawing/2016/5/9/chartex" xmlns:cx4="http://schemas.microsoft.com/office/drawing/2016/5/10/chartex" xmlns:cx5="http://schemas.microsoft.com/office/drawing/2016/5/11/chartex" xmlns:cx6="http://schemas.microsoft.com/office/drawing/2016/5/12/chartex" xmlns:cx7="http://schemas.microsoft.com/office/drawing/2016/5/13/chartex" xmlns:cx8="http://schemas.microsoft.com/office/drawing/2016/5/14/chartex" xmlns:mc="http://schemas.openxmlformats.org/markup-compatibility/2006" xmlns:aink="http://schemas.microsoft.com/office/drawing/2016/ink" xmlns:am3d="http://schemas.microsoft.com/office/drawing/2017/model3d" xmlns:o="urn:schemas-microsoft-com:office:office" xmlns:oel="http://schemas.microsoft.com/office/2019/extlst" xmlns:r="http://schemas.openxmlformats.org/officeDocument/2006/relationships" xmlns:m="http://schemas.openxmlformats.org/officeDocument/2006/math" xmlns:v="urn:schemas-microsoft-com:vml" xmlns:wp14="http://schemas.microsoft.com/office/word/2010/wordprocessingDrawing" xmlns:wp="http://schemas.openxmlformats.org/drawingml/2006/wordprocessingDrawing" xmlns:w10="urn:schemas-microsoft-com:office:word" xmlns:w="http://schemas.openxmlformats.org/wordprocessingml/2006/main" xmlns:w14="http://schemas.microsoft.com/office/word/2010/wordml" xmlns:w15="http://schemas.microsoft.com/office/word/2012/wordml" xmlns:w16cex="http://schemas.microsoft.com/office/word/2018/wordml/cex" xmlns:w16cid="http://schemas.microsoft.com/office/word/2016/wordml/cid" xmlns:w16="http://schemas.microsoft.com/office/word/2018/wordml" xmlns:w16sdtdh="http://schemas.microsoft.com/office/word/2020/wordml/sdtdatahash" xmlns:w16se="http://schemas.microsoft.com/office/word/2015/wordml/symex" xmlns:wpg="http://schemas.microsoft.com/office/word/2010/wordprocessingGroup" xmlns:wpi="http://schemas.microsoft.com/office/word/2010/wordprocessingInk" xmlns:wne="http://schemas.microsoft.com/office/word/2006/wordml" xmlns:wps="http://schemas.microsoft.com/office/word/2010/wordprocessingShape" mc:Ignorable="w14 w15 w16se w16cid w16 w16cex w16sdtdh wp14">
   <w:footnote w:type="separator" w:id="-1">
     <w:p>
       <w:pPr>
@@ -2915,10 +3231,10 @@
 </file>
 
 <file path=word/header1.xml><?xml version="1.0" encoding="utf-8"?>
-<w:hdr xmlns:wpc="http://schemas.microsoft.com/office/word/2010/wordprocessingCanvas" xmlns:cx="http://schemas.microsoft.com/office/drawing/2014/chartex" xmlns:cx1="http://schemas.microsoft.com/office/drawing/2015/9/8/chartex" xmlns:mc="http://schemas.openxmlformats.org/markup-compatibility/2006" xmlns:o="urn:schemas-microsoft-com:office:office" xmlns:r="http://schemas.openxmlformats.org/officeDocument/2006/relationships" xmlns:m="http://schemas.openxmlformats.org/officeDocument/2006/math" xmlns:v="urn:schemas-microsoft-com:vml" xmlns:wp14="http://schemas.microsoft.com/office/word/2010/wordprocessingDrawing" xmlns:wp="http://schemas.openxmlformats.org/drawingml/2006/wordprocessingDrawing" xmlns:w10="urn:schemas-microsoft-com:office:word" xmlns:w="http://schemas.openxmlformats.org/wordprocessingml/2006/main" xmlns:w14="http://schemas.microsoft.com/office/word/2010/wordml" xmlns:w15="http://schemas.microsoft.com/office/word/2012/wordml" xmlns:w16se="http://schemas.microsoft.com/office/word/2015/wordml/symex" xmlns:wpg="http://schemas.microsoft.com/office/word/2010/wordprocessingGroup" xmlns:wpi="http://schemas.microsoft.com/office/word/2010/wordprocessingInk" xmlns:wne="http://schemas.microsoft.com/office/word/2006/wordml" xmlns:wps="http://schemas.microsoft.com/office/word/2010/wordprocessingShape" mc:Ignorable="w14 w15 w16se wp14">
+<w:hdr xmlns:wpc="http://schemas.microsoft.com/office/word/2010/wordprocessingCanvas" xmlns:cx="http://schemas.microsoft.com/office/drawing/2014/chartex" xmlns:cx1="http://schemas.microsoft.com/office/drawing/2015/9/8/chartex" xmlns:cx2="http://schemas.microsoft.com/office/drawing/2015/10/21/chartex" xmlns:cx3="http://schemas.microsoft.com/office/drawing/2016/5/9/chartex" xmlns:cx4="http://schemas.microsoft.com/office/drawing/2016/5/10/chartex" xmlns:cx5="http://schemas.microsoft.com/office/drawing/2016/5/11/chartex" xmlns:cx6="http://schemas.microsoft.com/office/drawing/2016/5/12/chartex" xmlns:cx7="http://schemas.microsoft.com/office/drawing/2016/5/13/chartex" xmlns:cx8="http://schemas.microsoft.com/office/drawing/2016/5/14/chartex" xmlns:mc="http://schemas.openxmlformats.org/markup-compatibility/2006" xmlns:aink="http://schemas.microsoft.com/office/drawing/2016/ink" xmlns:am3d="http://schemas.microsoft.com/office/drawing/2017/model3d" xmlns:o="urn:schemas-microsoft-com:office:office" xmlns:oel="http://schemas.microsoft.com/office/2019/extlst" xmlns:r="http://schemas.openxmlformats.org/officeDocument/2006/relationships" xmlns:m="http://schemas.openxmlformats.org/officeDocument/2006/math" xmlns:v="urn:schemas-microsoft-com:vml" xmlns:wp14="http://schemas.microsoft.com/office/word/2010/wordprocessingDrawing" xmlns:wp="http://schemas.openxmlformats.org/drawingml/2006/wordprocessingDrawing" xmlns:w10="urn:schemas-microsoft-com:office:word" xmlns:w="http://schemas.openxmlformats.org/wordprocessingml/2006/main" xmlns:w14="http://schemas.microsoft.com/office/word/2010/wordml" xmlns:w15="http://schemas.microsoft.com/office/word/2012/wordml" xmlns:w16cex="http://schemas.microsoft.com/office/word/2018/wordml/cex" xmlns:w16cid="http://schemas.microsoft.com/office/word/2016/wordml/cid" xmlns:w16="http://schemas.microsoft.com/office/word/2018/wordml" xmlns:w16sdtdh="http://schemas.microsoft.com/office/word/2020/wordml/sdtdatahash" xmlns:w16se="http://schemas.microsoft.com/office/word/2015/wordml/symex" xmlns:wpg="http://schemas.microsoft.com/office/word/2010/wordprocessingGroup" xmlns:wpi="http://schemas.microsoft.com/office/word/2010/wordprocessingInk" xmlns:wne="http://schemas.microsoft.com/office/word/2006/wordml" xmlns:wps="http://schemas.microsoft.com/office/word/2010/wordprocessingShape" mc:Ignorable="w14 w15 w16se w16cid w16 w16cex w16sdtdh wp14">
   <w:p>
     <w:pPr>
-      <w:pStyle w:val="a5"/>
+      <w:pStyle w:val="Header"/>
     </w:pPr>
     <w:r>
       <w:rPr>
@@ -2985,7 +3301,7 @@
 </file>
 
 <file path=word/numbering.xml><?xml version="1.0" encoding="utf-8"?>
-<w:numbering xmlns:wpc="http://schemas.microsoft.com/office/word/2010/wordprocessingCanvas" xmlns:cx="http://schemas.microsoft.com/office/drawing/2014/chartex" xmlns:cx1="http://schemas.microsoft.com/office/drawing/2015/9/8/chartex" xmlns:mc="http://schemas.openxmlformats.org/markup-compatibility/2006" xmlns:o="urn:schemas-microsoft-com:office:office" xmlns:r="http://schemas.openxmlformats.org/officeDocument/2006/relationships" xmlns:m="http://schemas.openxmlformats.org/officeDocument/2006/math" xmlns:v="urn:schemas-microsoft-com:vml" xmlns:wp14="http://schemas.microsoft.com/office/word/2010/wordprocessingDrawing" xmlns:wp="http://schemas.openxmlformats.org/drawingml/2006/wordprocessingDrawing" xmlns:w10="urn:schemas-microsoft-com:office:word" xmlns:w="http://schemas.openxmlformats.org/wordprocessingml/2006/main" xmlns:w14="http://schemas.microsoft.com/office/word/2010/wordml" xmlns:w15="http://schemas.microsoft.com/office/word/2012/wordml" xmlns:w16se="http://schemas.microsoft.com/office/word/2015/wordml/symex" xmlns:wpg="http://schemas.microsoft.com/office/word/2010/wordprocessingGroup" xmlns:wpi="http://schemas.microsoft.com/office/word/2010/wordprocessingInk" xmlns:wne="http://schemas.microsoft.com/office/word/2006/wordml" xmlns:wps="http://schemas.microsoft.com/office/word/2010/wordprocessingShape" mc:Ignorable="w14 w15 w16se wp14">
+<w:numbering xmlns:wpc="http://schemas.microsoft.com/office/word/2010/wordprocessingCanvas" xmlns:cx="http://schemas.microsoft.com/office/drawing/2014/chartex" xmlns:cx1="http://schemas.microsoft.com/office/drawing/2015/9/8/chartex" xmlns:cx2="http://schemas.microsoft.com/office/drawing/2015/10/21/chartex" xmlns:cx3="http://schemas.microsoft.com/office/drawing/2016/5/9/chartex" xmlns:cx4="http://schemas.microsoft.com/office/drawing/2016/5/10/chartex" xmlns:cx5="http://schemas.microsoft.com/office/drawing/2016/5/11/chartex" xmlns:cx6="http://schemas.microsoft.com/office/drawing/2016/5/12/chartex" xmlns:cx7="http://schemas.microsoft.com/office/drawing/2016/5/13/chartex" xmlns:cx8="http://schemas.microsoft.com/office/drawing/2016/5/14/chartex" xmlns:mc="http://schemas.openxmlformats.org/markup-compatibility/2006" xmlns:aink="http://schemas.microsoft.com/office/drawing/2016/ink" xmlns:am3d="http://schemas.microsoft.com/office/drawing/2017/model3d" xmlns:o="urn:schemas-microsoft-com:office:office" xmlns:oel="http://schemas.microsoft.com/office/2019/extlst" xmlns:r="http://schemas.openxmlformats.org/officeDocument/2006/relationships" xmlns:m="http://schemas.openxmlformats.org/officeDocument/2006/math" xmlns:v="urn:schemas-microsoft-com:vml" xmlns:wp14="http://schemas.microsoft.com/office/word/2010/wordprocessingDrawing" xmlns:wp="http://schemas.openxmlformats.org/drawingml/2006/wordprocessingDrawing" xmlns:w10="urn:schemas-microsoft-com:office:word" xmlns:w="http://schemas.openxmlformats.org/wordprocessingml/2006/main" xmlns:w14="http://schemas.microsoft.com/office/word/2010/wordml" xmlns:w15="http://schemas.microsoft.com/office/word/2012/wordml" xmlns:w16cex="http://schemas.microsoft.com/office/word/2018/wordml/cex" xmlns:w16cid="http://schemas.microsoft.com/office/word/2016/wordml/cid" xmlns:w16="http://schemas.microsoft.com/office/word/2018/wordml" xmlns:w16sdtdh="http://schemas.microsoft.com/office/word/2020/wordml/sdtdatahash" xmlns:w16se="http://schemas.microsoft.com/office/word/2015/wordml/symex" xmlns:wpg="http://schemas.microsoft.com/office/word/2010/wordprocessingGroup" xmlns:wpi="http://schemas.microsoft.com/office/word/2010/wordprocessingInk" xmlns:wne="http://schemas.microsoft.com/office/word/2006/wordml" xmlns:wps="http://schemas.microsoft.com/office/word/2010/wordprocessingShape" mc:Ignorable="w14 w15 w16se w16cid w16 w16cex w16sdtdh wp14">
   <w:abstractNum w:abstractNumId="0" w15:restartNumberingAfterBreak="0">
     <w:nsid w:val="072956EF"/>
     <w:multiLevelType w:val="hybridMultilevel"/>
@@ -3701,6 +4017,118 @@
     </w:lvl>
   </w:abstractNum>
   <w:abstractNum w:abstractNumId="8" w15:restartNumberingAfterBreak="0">
+    <w:nsid w:val="4D766876"/>
+    <w:multiLevelType w:val="hybridMultilevel"/>
+    <w:tmpl w:val="106AFDCA"/>
+    <w:lvl w:ilvl="0" w:tplc="E3CA552C">
+      <w:numFmt w:val="bullet"/>
+      <w:lvlText w:val=""/>
+      <w:lvlJc w:val="left"/>
+      <w:pPr>
+        <w:ind w:left="720" w:hanging="360"/>
+      </w:pPr>
+      <w:rPr>
+        <w:rFonts w:ascii="Symbol" w:eastAsiaTheme="minorHAnsi" w:hAnsi="Symbol" w:cstheme="minorHAnsi" w:hint="default"/>
+      </w:rPr>
+    </w:lvl>
+    <w:lvl w:ilvl="1" w:tplc="04090003">
+      <w:start w:val="1"/>
+      <w:numFmt w:val="bullet"/>
+      <w:lvlText w:val="o"/>
+      <w:lvlJc w:val="left"/>
+      <w:pPr>
+        <w:ind w:left="1440" w:hanging="360"/>
+      </w:pPr>
+      <w:rPr>
+        <w:rFonts w:ascii="Courier New" w:hAnsi="Courier New" w:cs="Courier New" w:hint="default"/>
+      </w:rPr>
+    </w:lvl>
+    <w:lvl w:ilvl="2" w:tplc="04090005">
+      <w:start w:val="1"/>
+      <w:numFmt w:val="bullet"/>
+      <w:lvlText w:val=""/>
+      <w:lvlJc w:val="left"/>
+      <w:pPr>
+        <w:ind w:left="2160" w:hanging="360"/>
+      </w:pPr>
+      <w:rPr>
+        <w:rFonts w:ascii="Wingdings" w:hAnsi="Wingdings" w:hint="default"/>
+      </w:rPr>
+    </w:lvl>
+    <w:lvl w:ilvl="3" w:tplc="04090001">
+      <w:start w:val="1"/>
+      <w:numFmt w:val="bullet"/>
+      <w:lvlText w:val=""/>
+      <w:lvlJc w:val="left"/>
+      <w:pPr>
+        <w:ind w:left="2880" w:hanging="360"/>
+      </w:pPr>
+      <w:rPr>
+        <w:rFonts w:ascii="Symbol" w:hAnsi="Symbol" w:hint="default"/>
+      </w:rPr>
+    </w:lvl>
+    <w:lvl w:ilvl="4" w:tplc="04090003">
+      <w:start w:val="1"/>
+      <w:numFmt w:val="bullet"/>
+      <w:lvlText w:val="o"/>
+      <w:lvlJc w:val="left"/>
+      <w:pPr>
+        <w:ind w:left="3600" w:hanging="360"/>
+      </w:pPr>
+      <w:rPr>
+        <w:rFonts w:ascii="Courier New" w:hAnsi="Courier New" w:cs="Courier New" w:hint="default"/>
+      </w:rPr>
+    </w:lvl>
+    <w:lvl w:ilvl="5" w:tplc="04090005">
+      <w:start w:val="1"/>
+      <w:numFmt w:val="bullet"/>
+      <w:lvlText w:val=""/>
+      <w:lvlJc w:val="left"/>
+      <w:pPr>
+        <w:ind w:left="4320" w:hanging="360"/>
+      </w:pPr>
+      <w:rPr>
+        <w:rFonts w:ascii="Wingdings" w:hAnsi="Wingdings" w:hint="default"/>
+      </w:rPr>
+    </w:lvl>
+    <w:lvl w:ilvl="6" w:tplc="04090001">
+      <w:start w:val="1"/>
+      <w:numFmt w:val="bullet"/>
+      <w:lvlText w:val=""/>
+      <w:lvlJc w:val="left"/>
+      <w:pPr>
+        <w:ind w:left="5040" w:hanging="360"/>
+      </w:pPr>
+      <w:rPr>
+        <w:rFonts w:ascii="Symbol" w:hAnsi="Symbol" w:hint="default"/>
+      </w:rPr>
+    </w:lvl>
+    <w:lvl w:ilvl="7" w:tplc="04090003">
+      <w:start w:val="1"/>
+      <w:numFmt w:val="bullet"/>
+      <w:lvlText w:val="o"/>
+      <w:lvlJc w:val="left"/>
+      <w:pPr>
+        <w:ind w:left="5760" w:hanging="360"/>
+      </w:pPr>
+      <w:rPr>
+        <w:rFonts w:ascii="Courier New" w:hAnsi="Courier New" w:cs="Courier New" w:hint="default"/>
+      </w:rPr>
+    </w:lvl>
+    <w:lvl w:ilvl="8" w:tplc="04090005">
+      <w:start w:val="1"/>
+      <w:numFmt w:val="bullet"/>
+      <w:lvlText w:val=""/>
+      <w:lvlJc w:val="left"/>
+      <w:pPr>
+        <w:ind w:left="6480" w:hanging="360"/>
+      </w:pPr>
+      <w:rPr>
+        <w:rFonts w:ascii="Wingdings" w:hAnsi="Wingdings" w:hint="default"/>
+      </w:rPr>
+    </w:lvl>
+  </w:abstractNum>
+  <w:abstractNum w:abstractNumId="9" w15:restartNumberingAfterBreak="0">
     <w:nsid w:val="7F065BC4"/>
     <w:multiLevelType w:val="hybridMultilevel"/>
     <w:tmpl w:val="65E80EDC"/>
@@ -3789,38 +4217,50 @@
       </w:pPr>
     </w:lvl>
   </w:abstractNum>
-  <w:num w:numId="1">
-    <w:abstractNumId w:val="8"/>
+  <w:num w:numId="1" w16cid:durableId="1804155987">
+    <w:abstractNumId w:val="9"/>
   </w:num>
-  <w:num w:numId="2">
+  <w:num w:numId="2" w16cid:durableId="17312909">
     <w:abstractNumId w:val="4"/>
   </w:num>
-  <w:num w:numId="3">
+  <w:num w:numId="3" w16cid:durableId="692917902">
     <w:abstractNumId w:val="0"/>
   </w:num>
-  <w:num w:numId="4">
+  <w:num w:numId="4" w16cid:durableId="1285817381">
     <w:abstractNumId w:val="6"/>
   </w:num>
-  <w:num w:numId="5">
+  <w:num w:numId="5" w16cid:durableId="767431506">
     <w:abstractNumId w:val="2"/>
   </w:num>
-  <w:num w:numId="6">
+  <w:num w:numId="6" w16cid:durableId="863054645">
     <w:abstractNumId w:val="7"/>
   </w:num>
-  <w:num w:numId="7">
+  <w:num w:numId="7" w16cid:durableId="282925359">
     <w:abstractNumId w:val="3"/>
   </w:num>
-  <w:num w:numId="8">
+  <w:num w:numId="8" w16cid:durableId="472528507">
     <w:abstractNumId w:val="5"/>
   </w:num>
-  <w:num w:numId="9">
+  <w:num w:numId="9" w16cid:durableId="2096200383">
     <w:abstractNumId w:val="1"/>
+  </w:num>
+  <w:num w:numId="10" w16cid:durableId="674497588">
+    <w:abstractNumId w:val="8"/>
+    <w:lvlOverride w:ilvl="0"/>
+    <w:lvlOverride w:ilvl="1"/>
+    <w:lvlOverride w:ilvl="2"/>
+    <w:lvlOverride w:ilvl="3"/>
+    <w:lvlOverride w:ilvl="4"/>
+    <w:lvlOverride w:ilvl="5"/>
+    <w:lvlOverride w:ilvl="6"/>
+    <w:lvlOverride w:ilvl="7"/>
+    <w:lvlOverride w:ilvl="8"/>
   </w:num>
 </w:numbering>
 </file>
 
 <file path=word/styles.xml><?xml version="1.0" encoding="utf-8"?>
-<w:styles xmlns:mc="http://schemas.openxmlformats.org/markup-compatibility/2006" xmlns:r="http://schemas.openxmlformats.org/officeDocument/2006/relationships" xmlns:w="http://schemas.openxmlformats.org/wordprocessingml/2006/main" xmlns:w14="http://schemas.microsoft.com/office/word/2010/wordml" xmlns:w15="http://schemas.microsoft.com/office/word/2012/wordml" xmlns:w16se="http://schemas.microsoft.com/office/word/2015/wordml/symex" mc:Ignorable="w14 w15 w16se">
+<w:styles xmlns:mc="http://schemas.openxmlformats.org/markup-compatibility/2006" xmlns:r="http://schemas.openxmlformats.org/officeDocument/2006/relationships" xmlns:w="http://schemas.openxmlformats.org/wordprocessingml/2006/main" xmlns:w14="http://schemas.microsoft.com/office/word/2010/wordml" xmlns:w15="http://schemas.microsoft.com/office/word/2012/wordml" xmlns:w16cex="http://schemas.microsoft.com/office/word/2018/wordml/cex" xmlns:w16cid="http://schemas.microsoft.com/office/word/2016/wordml/cid" xmlns:w16="http://schemas.microsoft.com/office/word/2018/wordml" xmlns:w16sdtdh="http://schemas.microsoft.com/office/word/2020/wordml/sdtdatahash" xmlns:w16se="http://schemas.microsoft.com/office/word/2015/wordml/symex" mc:Ignorable="w14 w15 w16se w16cid w16 w16cex w16sdtdh">
   <w:docDefaults>
     <w:rPrDefault>
       <w:rPr>
@@ -3838,7 +4278,7 @@
       </w:pPr>
     </w:pPrDefault>
   </w:docDefaults>
-  <w:latentStyles w:defLockedState="0" w:defUIPriority="99" w:defSemiHidden="0" w:defUnhideWhenUsed="0" w:defQFormat="0" w:count="371">
+  <w:latentStyles w:defLockedState="0" w:defUIPriority="99" w:defSemiHidden="0" w:defUnhideWhenUsed="0" w:defQFormat="0" w:count="376">
     <w:lsdException w:name="Normal" w:uiPriority="0" w:qFormat="1"/>
     <w:lsdException w:name="heading 1" w:uiPriority="9" w:qFormat="1"/>
     <w:lsdException w:name="heading 2" w:semiHidden="1" w:uiPriority="9" w:unhideWhenUsed="1" w:qFormat="1"/>
@@ -4210,8 +4650,13 @@
     <w:lsdException w:name="List Table 5 Dark Accent 6" w:uiPriority="50"/>
     <w:lsdException w:name="List Table 6 Colorful Accent 6" w:uiPriority="51"/>
     <w:lsdException w:name="List Table 7 Colorful Accent 6" w:uiPriority="52"/>
+    <w:lsdException w:name="Mention" w:semiHidden="1" w:unhideWhenUsed="1"/>
+    <w:lsdException w:name="Smart Hyperlink" w:semiHidden="1" w:unhideWhenUsed="1"/>
+    <w:lsdException w:name="Hashtag" w:semiHidden="1" w:unhideWhenUsed="1"/>
+    <w:lsdException w:name="Unresolved Mention" w:semiHidden="1" w:unhideWhenUsed="1"/>
+    <w:lsdException w:name="Smart Link" w:semiHidden="1" w:unhideWhenUsed="1"/>
   </w:latentStyles>
-  <w:style w:type="paragraph" w:default="1" w:styleId="a">
+  <w:style w:type="paragraph" w:default="1" w:styleId="Normal">
     <w:name w:val="Normal"/>
     <w:qFormat/>
     <w:rsid w:val="001F1AE9"/>
@@ -4219,13 +4664,13 @@
       <w:bidi/>
     </w:pPr>
   </w:style>
-  <w:style w:type="character" w:default="1" w:styleId="a0">
+  <w:style w:type="character" w:default="1" w:styleId="DefaultParagraphFont">
     <w:name w:val="Default Paragraph Font"/>
     <w:uiPriority w:val="1"/>
     <w:semiHidden/>
     <w:unhideWhenUsed/>
   </w:style>
-  <w:style w:type="table" w:default="1" w:styleId="a1">
+  <w:style w:type="table" w:default="1" w:styleId="TableNormal">
     <w:name w:val="Normal Table"/>
     <w:uiPriority w:val="99"/>
     <w:semiHidden/>
@@ -4240,15 +4685,15 @@
       </w:tblCellMar>
     </w:tblPr>
   </w:style>
-  <w:style w:type="numbering" w:default="1" w:styleId="a2">
+  <w:style w:type="numbering" w:default="1" w:styleId="NoList">
     <w:name w:val="No List"/>
     <w:uiPriority w:val="99"/>
     <w:semiHidden/>
     <w:unhideWhenUsed/>
   </w:style>
-  <w:style w:type="table" w:styleId="a3">
+  <w:style w:type="table" w:styleId="TableGrid">
     <w:name w:val="Table Grid"/>
-    <w:basedOn w:val="a1"/>
+    <w:basedOn w:val="TableNormal"/>
     <w:uiPriority w:val="39"/>
     <w:rsid w:val="003D4718"/>
     <w:pPr>
@@ -4265,9 +4710,9 @@
       </w:tblBorders>
     </w:tblPr>
   </w:style>
-  <w:style w:type="paragraph" w:styleId="a4">
+  <w:style w:type="paragraph" w:styleId="ListParagraph">
     <w:name w:val="List Paragraph"/>
-    <w:basedOn w:val="a"/>
+    <w:basedOn w:val="Normal"/>
     <w:uiPriority w:val="34"/>
     <w:qFormat/>
     <w:rsid w:val="003D4718"/>
@@ -4276,10 +4721,10 @@
       <w:contextualSpacing/>
     </w:pPr>
   </w:style>
-  <w:style w:type="paragraph" w:styleId="a5">
+  <w:style w:type="paragraph" w:styleId="Header">
     <w:name w:val="header"/>
-    <w:basedOn w:val="a"/>
-    <w:link w:val="a6"/>
+    <w:basedOn w:val="Normal"/>
+    <w:link w:val="HeaderChar"/>
     <w:uiPriority w:val="99"/>
     <w:unhideWhenUsed/>
     <w:rsid w:val="00C86332"/>
@@ -4291,17 +4736,17 @@
       <w:spacing w:after="0" w:line="240" w:lineRule="auto"/>
     </w:pPr>
   </w:style>
-  <w:style w:type="character" w:customStyle="1" w:styleId="a6">
-    <w:name w:val="כותרת עליונה תו"/>
-    <w:basedOn w:val="a0"/>
-    <w:link w:val="a5"/>
+  <w:style w:type="character" w:customStyle="1" w:styleId="HeaderChar">
+    <w:name w:val="Header Char"/>
+    <w:basedOn w:val="DefaultParagraphFont"/>
+    <w:link w:val="Header"/>
     <w:uiPriority w:val="99"/>
     <w:rsid w:val="00C86332"/>
   </w:style>
-  <w:style w:type="paragraph" w:styleId="a7">
+  <w:style w:type="paragraph" w:styleId="Footer">
     <w:name w:val="footer"/>
-    <w:basedOn w:val="a"/>
-    <w:link w:val="a8"/>
+    <w:basedOn w:val="Normal"/>
+    <w:link w:val="FooterChar"/>
     <w:uiPriority w:val="99"/>
     <w:unhideWhenUsed/>
     <w:rsid w:val="00C86332"/>
@@ -4313,16 +4758,16 @@
       <w:spacing w:after="0" w:line="240" w:lineRule="auto"/>
     </w:pPr>
   </w:style>
-  <w:style w:type="character" w:customStyle="1" w:styleId="a8">
-    <w:name w:val="כותרת תחתונה תו"/>
-    <w:basedOn w:val="a0"/>
-    <w:link w:val="a7"/>
+  <w:style w:type="character" w:customStyle="1" w:styleId="FooterChar">
+    <w:name w:val="Footer Char"/>
+    <w:basedOn w:val="DefaultParagraphFont"/>
+    <w:link w:val="Footer"/>
     <w:uiPriority w:val="99"/>
     <w:rsid w:val="00C86332"/>
   </w:style>
   <w:style w:type="character" w:styleId="Hyperlink">
     <w:name w:val="Hyperlink"/>
-    <w:basedOn w:val="a0"/>
+    <w:basedOn w:val="DefaultParagraphFont"/>
     <w:uiPriority w:val="99"/>
     <w:unhideWhenUsed/>
     <w:rsid w:val="00B23235"/>
@@ -4331,9 +4776,9 @@
       <w:u w:val="single"/>
     </w:rPr>
   </w:style>
-  <w:style w:type="character" w:customStyle="1" w:styleId="UnresolvedMention">
-    <w:name w:val="Unresolved Mention"/>
-    <w:basedOn w:val="a0"/>
+  <w:style w:type="character" w:customStyle="1" w:styleId="UnresolvedMention1">
+    <w:name w:val="Unresolved Mention1"/>
+    <w:basedOn w:val="DefaultParagraphFont"/>
     <w:uiPriority w:val="99"/>
     <w:semiHidden/>
     <w:unhideWhenUsed/>
@@ -4345,7 +4790,7 @@
   </w:style>
   <w:style w:type="character" w:styleId="FollowedHyperlink">
     <w:name w:val="FollowedHyperlink"/>
-    <w:basedOn w:val="a0"/>
+    <w:basedOn w:val="DefaultParagraphFont"/>
     <w:uiPriority w:val="99"/>
     <w:semiHidden/>
     <w:unhideWhenUsed/>

</xml_diff>